<commit_message>
Add text about IRB
</commit_message>
<xml_diff>
--- a/protections.docx
+++ b/protections.docx
@@ -32,7 +32,7 @@
         <w:t xml:space="preserve">”</w:t>
       </w:r>
       <w:r>
-        <w:t xml:space="preserve">.</w:t>
+        <w:t xml:space="preserve">. We will submit a protocol to the University of Michigan IRB describing our evaluation plan to confirm this exemption.</w:t>
       </w:r>
     </w:p>
     <w:p>
@@ -382,26 +382,154 @@
     </w:lvl>
   </w:abstractNum>
   <w:abstractNum w:abstractNumId="2" w15:restartNumberingAfterBreak="0">
-    <w:nsid w:val="FFFFFF83"/>
+    <w:nsid w:val="FFFFFF7C"/>
     <w:multiLevelType w:val="singleLevel"/>
-    <w:tmpl w:val="58C628EE"/>
+    <w:tmpl w:val="8FE004EE"/>
     <w:lvl w:ilvl="0">
       <w:start w:val="1"/>
+      <w:numFmt w:val="decimal"/>
+      <w:lvlText w:val="%1."/>
+      <w:lvlJc w:val="left"/>
+      <w:pPr>
+        <w:tabs>
+          <w:tab w:val="num" w:pos="1800"/>
+        </w:tabs>
+        <w:ind w:left="1800" w:hanging="360"/>
+      </w:pPr>
+    </w:lvl>
+  </w:abstractNum>
+  <w:abstractNum w:abstractNumId="3" w15:restartNumberingAfterBreak="0">
+    <w:nsid w:val="FFFFFF7D"/>
+    <w:multiLevelType w:val="singleLevel"/>
+    <w:tmpl w:val="7EDADB2A"/>
+    <w:lvl w:ilvl="0">
+      <w:start w:val="1"/>
+      <w:numFmt w:val="decimal"/>
+      <w:lvlText w:val="%1."/>
+      <w:lvlJc w:val="left"/>
+      <w:pPr>
+        <w:tabs>
+          <w:tab w:val="num" w:pos="1440"/>
+        </w:tabs>
+        <w:ind w:left="1440" w:hanging="360"/>
+      </w:pPr>
+    </w:lvl>
+  </w:abstractNum>
+  <w:abstractNum w:abstractNumId="4" w15:restartNumberingAfterBreak="0">
+    <w:nsid w:val="FFFFFF7E"/>
+    <w:multiLevelType w:val="singleLevel"/>
+    <w:tmpl w:val="5DB8BE66"/>
+    <w:lvl w:ilvl="0">
+      <w:start w:val="1"/>
+      <w:numFmt w:val="decimal"/>
+      <w:lvlText w:val="%1."/>
+      <w:lvlJc w:val="left"/>
+      <w:pPr>
+        <w:tabs>
+          <w:tab w:val="num" w:pos="1080"/>
+        </w:tabs>
+        <w:ind w:left="1080" w:hanging="360"/>
+      </w:pPr>
+    </w:lvl>
+  </w:abstractNum>
+  <w:abstractNum w:abstractNumId="5" w15:restartNumberingAfterBreak="0">
+    <w:nsid w:val="FFFFFF7F"/>
+    <w:multiLevelType w:val="singleLevel"/>
+    <w:tmpl w:val="FCA269C0"/>
+    <w:lvl w:ilvl="0">
+      <w:start w:val="1"/>
+      <w:numFmt w:val="decimal"/>
+      <w:lvlText w:val="%1."/>
+      <w:lvlJc w:val="left"/>
+      <w:pPr>
+        <w:tabs>
+          <w:tab w:val="num" w:pos="720"/>
+        </w:tabs>
+        <w:ind w:left="720" w:hanging="360"/>
+      </w:pPr>
+    </w:lvl>
+  </w:abstractNum>
+  <w:abstractNum w:abstractNumId="6" w15:restartNumberingAfterBreak="0">
+    <w:nsid w:val="FFFFFF80"/>
+    <w:multiLevelType w:val="singleLevel"/>
+    <w:tmpl w:val="53CAC00A"/>
+    <w:lvl w:ilvl="0">
+      <w:start w:val="1"/>
       <w:numFmt w:val="bullet"/>
       <w:lvlText w:val=""/>
       <w:lvlJc w:val="left"/>
       <w:pPr>
         <w:tabs>
-          <w:tab w:val="num" w:pos="720"/>
-        </w:tabs>
-        <w:ind w:left="720" w:hanging="360"/>
+          <w:tab w:val="num" w:pos="1800"/>
+        </w:tabs>
+        <w:ind w:left="1800" w:hanging="360"/>
       </w:pPr>
       <w:rPr>
         <w:rFonts w:ascii="Symbol" w:hAnsi="Symbol" w:hint="default"/>
       </w:rPr>
     </w:lvl>
   </w:abstractNum>
-  <w:abstractNum w:abstractNumId="3" w15:restartNumberingAfterBreak="0">
+  <w:abstractNum w:abstractNumId="7" w15:restartNumberingAfterBreak="0">
+    <w:nsid w:val="FFFFFF81"/>
+    <w:multiLevelType w:val="singleLevel"/>
+    <w:tmpl w:val="BF42FB28"/>
+    <w:lvl w:ilvl="0">
+      <w:start w:val="1"/>
+      <w:numFmt w:val="bullet"/>
+      <w:lvlText w:val=""/>
+      <w:lvlJc w:val="left"/>
+      <w:pPr>
+        <w:tabs>
+          <w:tab w:val="num" w:pos="1440"/>
+        </w:tabs>
+        <w:ind w:left="1440" w:hanging="360"/>
+      </w:pPr>
+      <w:rPr>
+        <w:rFonts w:ascii="Symbol" w:hAnsi="Symbol" w:hint="default"/>
+      </w:rPr>
+    </w:lvl>
+  </w:abstractNum>
+  <w:abstractNum w:abstractNumId="8" w15:restartNumberingAfterBreak="0">
+    <w:nsid w:val="FFFFFF82"/>
+    <w:multiLevelType w:val="singleLevel"/>
+    <w:tmpl w:val="E4DEBF60"/>
+    <w:lvl w:ilvl="0">
+      <w:start w:val="1"/>
+      <w:numFmt w:val="bullet"/>
+      <w:lvlText w:val=""/>
+      <w:lvlJc w:val="left"/>
+      <w:pPr>
+        <w:tabs>
+          <w:tab w:val="num" w:pos="1080"/>
+        </w:tabs>
+        <w:ind w:left="1080" w:hanging="360"/>
+      </w:pPr>
+      <w:rPr>
+        <w:rFonts w:ascii="Symbol" w:hAnsi="Symbol" w:hint="default"/>
+      </w:rPr>
+    </w:lvl>
+  </w:abstractNum>
+  <w:abstractNum w:abstractNumId="9" w15:restartNumberingAfterBreak="0">
+    <w:nsid w:val="FFFFFF83"/>
+    <w:multiLevelType w:val="singleLevel"/>
+    <w:tmpl w:val="7BB4418E"/>
+    <w:lvl w:ilvl="0">
+      <w:start w:val="1"/>
+      <w:numFmt w:val="bullet"/>
+      <w:lvlText w:val=""/>
+      <w:lvlJc w:val="left"/>
+      <w:pPr>
+        <w:tabs>
+          <w:tab w:val="num" w:pos="720"/>
+        </w:tabs>
+        <w:ind w:left="720" w:hanging="360"/>
+      </w:pPr>
+      <w:rPr>
+        <w:rFonts w:ascii="Symbol" w:hAnsi="Symbol" w:hint="default"/>
+      </w:rPr>
+    </w:lvl>
+  </w:abstractNum>
+  <w:abstractNum w:abstractNumId="10" w15:restartNumberingAfterBreak="0">
     <w:nsid w:val="FFFFFF88"/>
     <w:multiLevelType w:val="singleLevel"/>
     <w:tmpl w:val="718C6ED0"/>
@@ -419,7 +547,7 @@
       </w:pPr>
     </w:lvl>
   </w:abstractNum>
-  <w:abstractNum w:abstractNumId="4" w15:restartNumberingAfterBreak="0">
+  <w:abstractNum w:abstractNumId="11" w15:restartNumberingAfterBreak="0">
     <w:nsid w:val="FFFFFF89"/>
     <w:multiLevelType w:val="singleLevel"/>
     <w:tmpl w:val="9C84EAA6"/>
@@ -440,7 +568,7 @@
       </w:rPr>
     </w:lvl>
   </w:abstractNum>
-  <w:abstractNum w:abstractNumId="5" w15:restartNumberingAfterBreak="0">
+  <w:abstractNum w:abstractNumId="12" w15:restartNumberingAfterBreak="0">
     <w:nsid w:val="0D565410"/>
     <w:multiLevelType w:val="hybridMultilevel"/>
     <w:tmpl w:val="5D54E45E"/>
@@ -553,7 +681,7 @@
       </w:rPr>
     </w:lvl>
   </w:abstractNum>
-  <w:abstractNum w:abstractNumId="6" w15:restartNumberingAfterBreak="0">
+  <w:abstractNum w:abstractNumId="13" w15:restartNumberingAfterBreak="0">
     <w:nsid w:val="47566BC7"/>
     <w:multiLevelType w:val="multilevel"/>
     <w:tmpl w:val="0409001D"/>
@@ -639,7 +767,7 @@
       </w:pPr>
     </w:lvl>
   </w:abstractNum>
-  <w:abstractNum w:abstractNumId="7" w15:restartNumberingAfterBreak="0">
+  <w:abstractNum w:abstractNumId="14" w15:restartNumberingAfterBreak="0">
     <w:nsid w:val="536E5C0E"/>
     <w:multiLevelType w:val="multilevel"/>
     <w:tmpl w:val="0409001F"/>
@@ -835,22 +963,43 @@
     <w:abstractNumId w:val="0"/>
   </w:num>
   <w:num w:numId="3">
+    <w:abstractNumId w:val="9"/>
+  </w:num>
+  <w:num w:numId="4">
+    <w:abstractNumId w:val="11"/>
+  </w:num>
+  <w:num w:numId="5">
+    <w:abstractNumId w:val="10"/>
+  </w:num>
+  <w:num w:numId="6">
+    <w:abstractNumId w:val="13"/>
+  </w:num>
+  <w:num w:numId="7">
+    <w:abstractNumId w:val="14"/>
+  </w:num>
+  <w:num w:numId="8">
+    <w:abstractNumId w:val="12"/>
+  </w:num>
+  <w:num w:numId="9">
     <w:abstractNumId w:val="2"/>
   </w:num>
-  <w:num w:numId="4">
+  <w:num w:numId="10">
+    <w:abstractNumId w:val="3"/>
+  </w:num>
+  <w:num w:numId="11">
     <w:abstractNumId w:val="4"/>
   </w:num>
-  <w:num w:numId="5">
-    <w:abstractNumId w:val="3"/>
+  <w:num w:numId="12">
+    <w:abstractNumId w:val="5"/>
   </w:num>
-  <w:num w:numId="6">
+  <w:num w:numId="13">
     <w:abstractNumId w:val="6"/>
   </w:num>
-  <w:num w:numId="7">
+  <w:num w:numId="14">
     <w:abstractNumId w:val="7"/>
   </w:num>
-  <w:num w:numId="8">
-    <w:abstractNumId w:val="5"/>
+  <w:num w:numId="15">
+    <w:abstractNumId w:val="8"/>
   </w:num>
   <w:num w:numId="1000">
     <w:abstractNumId w:val="990"/>
@@ -1241,7 +1390,7 @@
   <w:style w:type="paragraph" w:default="1" w:styleId="Normal">
     <w:name w:val="Normal"/>
     <w:qFormat/>
-    <w:rsid w:val="0050195A"/>
+    <w:rsid w:val="004B3D67"/>
     <w:pPr>
       <w:spacing w:after="180"/>
     </w:pPr>
@@ -1306,7 +1455,7 @@
     <w:uiPriority w:val="9"/>
     <w:unhideWhenUsed/>
     <w:qFormat/>
-    <w:rsid w:val="009378B6"/>
+    <w:rsid w:val="00AC76FB"/>
     <w:pPr>
       <w:keepNext/>
       <w:keepLines/>
@@ -1316,7 +1465,7 @@
     <w:rPr>
       <w:rFonts w:eastAsiaTheme="majorEastAsia" w:cstheme="majorBidi"/>
       <w:b/>
-      <w:color w:val="243F60" w:themeColor="accent1" w:themeShade="7F"/>
+      <w:color w:val="000000" w:themeColor="text1"/>
       <w:u w:val="single"/>
     </w:rPr>
   </w:style>
@@ -1564,11 +1713,11 @@
     <w:basedOn w:val="DefaultParagraphFont"/>
     <w:link w:val="Heading3"/>
     <w:uiPriority w:val="9"/>
-    <w:rsid w:val="009378B6"/>
+    <w:rsid w:val="00AC76FB"/>
     <w:rPr>
       <w:rFonts w:ascii="Arial" w:eastAsiaTheme="majorEastAsia" w:hAnsi="Arial" w:cstheme="majorBidi"/>
       <w:b/>
-      <w:color w:val="243F60" w:themeColor="accent1" w:themeShade="7F"/>
+      <w:color w:val="000000" w:themeColor="text1"/>
       <w:sz w:val="22"/>
       <w:szCs w:val="24"/>
       <w:u w:val="single"/>

</xml_diff>